<commit_message>
Soerens UserInterface er fucking nice, bro.
</commit_message>
<xml_diff>
--- a/HandIn5/Handin5.docx
+++ b/HandIn5/Handin5.docx
@@ -1,6 +1,6 @@
 
 <file path=word/document.xml><?xml version="1.0" encoding="utf-8"?>
-<w:document xmlns:wpc="http://schemas.microsoft.com/office/word/2010/wordprocessingCanvas" xmlns:cx="http://schemas.microsoft.com/office/drawing/2014/chartex" xmlns:cx1="http://schemas.microsoft.com/office/drawing/2015/9/8/chartex" xmlns:cx2="http://schemas.microsoft.com/office/drawing/2015/10/21/chartex" xmlns:cx3="http://schemas.microsoft.com/office/drawing/2016/5/9/chartex" xmlns:cx4="http://schemas.microsoft.com/office/drawing/2016/5/10/chartex" xmlns:cx5="http://schemas.microsoft.com/office/drawing/2016/5/11/chartex" xmlns:mc="http://schemas.openxmlformats.org/markup-compatibility/2006" xmlns:o="urn:schemas-microsoft-com:office:office" xmlns:r="http://schemas.openxmlformats.org/officeDocument/2006/relationships" xmlns:m="http://schemas.openxmlformats.org/officeDocument/2006/math" xmlns:v="urn:schemas-microsoft-com:vml" xmlns:wp14="http://schemas.microsoft.com/office/word/2010/wordprocessingDrawing" xmlns:wp="http://schemas.openxmlformats.org/drawingml/2006/wordprocessingDrawing" xmlns:w10="urn:schemas-microsoft-com:office:word" xmlns:w="http://schemas.openxmlformats.org/wordprocessingml/2006/main" xmlns:w14="http://schemas.microsoft.com/office/word/2010/wordml" xmlns:w15="http://schemas.microsoft.com/office/word/2012/wordml" xmlns:w16se="http://schemas.microsoft.com/office/word/2015/wordml/symex" xmlns:wpg="http://schemas.microsoft.com/office/word/2010/wordprocessingGroup" xmlns:wpi="http://schemas.microsoft.com/office/word/2010/wordprocessingInk" xmlns:wne="http://schemas.microsoft.com/office/word/2006/wordml" xmlns:wps="http://schemas.microsoft.com/office/word/2010/wordprocessingShape" mc:Ignorable="w14 w15 w16se wp14">
+<w:document xmlns:wpc="http://schemas.microsoft.com/office/word/2010/wordprocessingCanvas" xmlns:cx="http://schemas.microsoft.com/office/drawing/2014/chartex" xmlns:cx1="http://schemas.microsoft.com/office/drawing/2015/9/8/chartex" xmlns:cx2="http://schemas.microsoft.com/office/drawing/2015/10/21/chartex" xmlns:mc="http://schemas.openxmlformats.org/markup-compatibility/2006" xmlns:o="urn:schemas-microsoft-com:office:office" xmlns:r="http://schemas.openxmlformats.org/officeDocument/2006/relationships" xmlns:m="http://schemas.openxmlformats.org/officeDocument/2006/math" xmlns:v="urn:schemas-microsoft-com:vml" xmlns:wp14="http://schemas.microsoft.com/office/word/2010/wordprocessingDrawing" xmlns:wp="http://schemas.openxmlformats.org/drawingml/2006/wordprocessingDrawing" xmlns:w10="urn:schemas-microsoft-com:office:word" xmlns:w="http://schemas.openxmlformats.org/wordprocessingml/2006/main" xmlns:w14="http://schemas.microsoft.com/office/word/2010/wordml" xmlns:w15="http://schemas.microsoft.com/office/word/2012/wordml" xmlns:w16se="http://schemas.microsoft.com/office/word/2015/wordml/symex" xmlns:wpg="http://schemas.microsoft.com/office/word/2010/wordprocessingGroup" xmlns:wpi="http://schemas.microsoft.com/office/word/2010/wordprocessingInk" xmlns:wne="http://schemas.microsoft.com/office/word/2006/wordml" xmlns:wps="http://schemas.microsoft.com/office/word/2010/wordprocessingShape" mc:Ignorable="w14 w15 w16se wp14">
   <w:body>
     <w:p>
       <w:pPr>
@@ -186,11 +186,37 @@
               <w:jc w:val="center"/>
             </w:pPr>
             <w:r>
-              <w:t>Ændre data via DML(data Manipulation Language)</w:t>
+              <w:t xml:space="preserve">Ændre data via </w:t>
+            </w:r>
+            <w:proofErr w:type="gramStart"/>
+            <w:r>
+              <w:t>DML(</w:t>
+            </w:r>
+            <w:proofErr w:type="gramEnd"/>
+            <w:r>
+              <w:t>data Manipulation Language)</w:t>
             </w:r>
             <w:r>
               <w:br/>
-              <w:t>INSERT,UPDATE,DELETE,SELECT</w:t>
+            </w:r>
+            <w:r>
+              <w:t>CRUD (</w:t>
+            </w:r>
+            <w:proofErr w:type="spellStart"/>
+            <w:r>
+              <w:t>Create</w:t>
+            </w:r>
+            <w:proofErr w:type="spellEnd"/>
+            <w:r>
+              <w:t xml:space="preserve">, Read, Update, </w:t>
+            </w:r>
+            <w:proofErr w:type="spellStart"/>
+            <w:r>
+              <w:t>Delete</w:t>
+            </w:r>
+            <w:proofErr w:type="spellEnd"/>
+            <w:r>
+              <w:t>)</w:t>
             </w:r>
           </w:p>
         </w:tc>
@@ -209,13 +235,14 @@
               <w:jc w:val="center"/>
             </w:pPr>
             <w:r>
-              <w:t xml:space="preserve">Relationer dannes mellem klasser med pointere og </w:t>
-            </w:r>
-            <w:proofErr w:type="spellStart"/>
-            <w:r>
-              <w:t>referancer</w:t>
-            </w:r>
-            <w:proofErr w:type="spellEnd"/>
+              <w:t>Relationer dannes mellem klass</w:t>
+            </w:r>
+            <w:r>
+              <w:t>er med pointere og refere</w:t>
+            </w:r>
+            <w:r>
+              <w:t>ncer</w:t>
+            </w:r>
           </w:p>
         </w:tc>
         <w:tc>
@@ -230,7 +257,18 @@
               <w:t>Relationer mellem entite</w:t>
             </w:r>
             <w:r>
-              <w:t xml:space="preserve">ter dannes på baggrund af Keys </w:t>
+              <w:t xml:space="preserve">ter dannes på baggrund af </w:t>
+            </w:r>
+            <w:proofErr w:type="spellStart"/>
+            <w:r>
+              <w:t>foreignk</w:t>
+            </w:r>
+            <w:r>
+              <w:t>eys</w:t>
+            </w:r>
+            <w:proofErr w:type="spellEnd"/>
+            <w:r>
+              <w:t xml:space="preserve"> </w:t>
             </w:r>
           </w:p>
         </w:tc>
@@ -268,72 +306,127 @@
         </w:tc>
       </w:tr>
     </w:tbl>
-    <w:p/>
     <w:p>
-      <w:r>
-        <w:t xml:space="preserve">Begge former tilbyder høj sikkerhed og et kraftigt </w:t>
+      <w:pPr>
+        <w:ind w:right="-188"/>
+      </w:pPr>
+      <w:r>
+        <w:t>I en relationel model er data gemt i tabeller, hvor hver tabel har kolonner</w:t>
+      </w:r>
+      <w:r>
+        <w:t xml:space="preserve"> og rækker. </w:t>
+      </w:r>
+      <w:r>
+        <w:t>Fremmednøgler anvendes til at til at lave relationer mellem andre tabeller</w:t>
+      </w:r>
+      <w:r>
+        <w:t>.</w:t>
+      </w:r>
+      <w:r>
+        <w:t xml:space="preserve"> Heri findes der forskellige typer relationer: </w:t>
       </w:r>
       <w:proofErr w:type="spellStart"/>
       <w:r>
-        <w:t>query</w:t>
+        <w:t>Many</w:t>
       </w:r>
       <w:proofErr w:type="spellEnd"/>
       <w:r>
-        <w:t xml:space="preserve"> </w:t>
+        <w:t>-to-</w:t>
       </w:r>
       <w:proofErr w:type="spellStart"/>
       <w:r>
-        <w:t>language</w:t>
+        <w:t>many</w:t>
       </w:r>
       <w:proofErr w:type="spellEnd"/>
       <w:r>
-        <w:t xml:space="preserve">. </w:t>
-      </w:r>
-    </w:p>
-    <w:p>
-      <w:r>
-        <w:t xml:space="preserve">Objektorienteret blev lavet for at skabe en database der var tættere på det system der havde brug for at opbevarer data. Det betyder at vi i objektorienteret kan gøre brug af </w:t>
+        <w:t xml:space="preserve">, </w:t>
+      </w:r>
+      <w:proofErr w:type="spellStart"/>
+      <w:r>
+        <w:t>one-many</w:t>
+      </w:r>
+      <w:proofErr w:type="spellEnd"/>
+      <w:r>
+        <w:t xml:space="preserve">, </w:t>
+      </w:r>
+      <w:proofErr w:type="spellStart"/>
+      <w:r>
+        <w:t>one</w:t>
+      </w:r>
+      <w:proofErr w:type="spellEnd"/>
+      <w:r>
+        <w:t xml:space="preserve">-to </w:t>
+      </w:r>
+      <w:proofErr w:type="spellStart"/>
+      <w:r>
+        <w:t>one</w:t>
+      </w:r>
+      <w:proofErr w:type="spellEnd"/>
+      <w:r>
+        <w:t xml:space="preserve"> og n-</w:t>
+      </w:r>
+      <w:proofErr w:type="spellStart"/>
+      <w:r>
+        <w:t>ary</w:t>
+      </w:r>
+      <w:proofErr w:type="spellEnd"/>
+      <w:r>
+        <w:t>.</w:t>
+      </w:r>
+      <w:r>
+        <w:t xml:space="preserve"> Der regler hvorledes man overholder integriteten af data</w:t>
+      </w:r>
+      <w:r>
+        <w:t xml:space="preserve"> – bl.a. vha. normaliseringen. </w:t>
       </w:r>
     </w:p>
     <w:p>
       <w:pPr>
-        <w:pStyle w:val="Listeafsnit"/>
-        <w:numPr>
-          <w:ilvl w:val="0"/>
-          <w:numId w:val="1"/>
-        </w:numPr>
+        <w:ind w:right="-188"/>
       </w:pPr>
       <w:r>
-        <w:t>Brugerdefineret data typer</w:t>
+        <w:t>I en objekt-orienteret model anvender man objekter til at gemme og manipulere data på. De tre faser til modellering er analyse, design og implementering.</w:t>
+      </w:r>
+      <w:r>
+        <w:t xml:space="preserve"> Relationer mellem objekter kan ske via komposition (”har en”-relation), association (”anvender”-relation) og arv (”er en”-relation).</w:t>
       </w:r>
     </w:p>
     <w:p>
       <w:pPr>
-        <w:pStyle w:val="Listeafsnit"/>
-        <w:numPr>
-          <w:ilvl w:val="0"/>
-          <w:numId w:val="1"/>
-        </w:numPr>
+        <w:ind w:right="-188"/>
       </w:pPr>
-      <w:proofErr w:type="spellStart"/>
-      <w:r>
-        <w:t>Nested</w:t>
-      </w:r>
-      <w:proofErr w:type="spellEnd"/>
-      <w:r>
-        <w:t xml:space="preserve"> objekter</w:t>
-      </w:r>
+      <w:r>
+        <w:t xml:space="preserve"> Klasser i den objekt-orienteret model kan mappes til en tabel, hvor hver attribut i klassen er kolonnen i tabellen. </w:t>
+      </w:r>
+      <w:bookmarkStart w:id="0" w:name="_GoBack"/>
+      <w:bookmarkEnd w:id="0"/>
     </w:p>
     <w:p>
-      <w:pPr>
-        <w:pStyle w:val="Listeafsnit"/>
-        <w:numPr>
-          <w:ilvl w:val="0"/>
-          <w:numId w:val="1"/>
-        </w:numPr>
-      </w:pPr>
-      <w:r>
-        <w:t>Containers, f.eks. sets, lists og bags</w:t>
+      <w:r>
+        <w:t>Det er muligt at mappe et klasse objekt til relationel database.</w:t>
+      </w:r>
+      <w:r>
+        <w:t xml:space="preserve"> </w:t>
+      </w:r>
+      <w:r>
+        <w:t xml:space="preserve">Heri bestemmes der hvilke attributter der skal være i OO-model og hvilke relationer et objekt har til andre objekter. Disse attributter og relationer kan </w:t>
+      </w:r>
+      <w:r>
+        <w:t>oftest</w:t>
+      </w:r>
+      <w:r>
+        <w:t xml:space="preserve"> direkte konverteres til </w:t>
+      </w:r>
+      <w:proofErr w:type="spellStart"/>
+      <w:r>
+        <w:t>entiter</w:t>
+      </w:r>
+      <w:proofErr w:type="spellEnd"/>
+      <w:r>
+        <w:t xml:space="preserve"> med relationer imellem bestemt af fremmednøgler.</w:t>
+      </w:r>
+      <w:r>
+        <w:t xml:space="preserve"> Figur 1 giver et godt overblik over dette.</w:t>
       </w:r>
     </w:p>
     <w:p>
@@ -345,7 +438,7 @@
         <mc:AlternateContent>
           <mc:Choice Requires="wpg">
             <w:drawing>
-              <wp:anchor distT="0" distB="0" distL="114300" distR="114300" simplePos="0" relativeHeight="251660288" behindDoc="0" locked="0" layoutInCell="1" allowOverlap="1">
+              <wp:anchor distT="0" distB="0" distL="114300" distR="114300" simplePos="0" relativeHeight="251660288" behindDoc="0" locked="0" layoutInCell="1" allowOverlap="1" wp14:anchorId="4CC99CD9" wp14:editId="6D930786">
                 <wp:simplePos x="0" y="0"/>
                 <wp:positionH relativeFrom="column">
                   <wp:posOffset>3514725</wp:posOffset>
@@ -451,15 +544,7 @@
                                 <w:fldChar w:fldCharType="end"/>
                               </w:r>
                               <w:r>
-                                <w:t xml:space="preserve">: </w:t>
-                              </w:r>
-                              <w:proofErr w:type="spellStart"/>
-                              <w:r>
-                                <w:t>forsekelle</w:t>
-                              </w:r>
-                              <w:proofErr w:type="spellEnd"/>
-                              <w:r>
-                                <w:t xml:space="preserve"> på diagrammerne</w:t>
+                                <w:t>: forskelle på diagrammerne</w:t>
                               </w:r>
                             </w:p>
                           </w:txbxContent>
@@ -479,7 +564,7 @@
           </mc:Choice>
           <mc:Fallback>
             <w:pict>
-              <v:group id="Gruppe 3" o:spid="_x0000_s1026" style="position:absolute;margin-left:276.75pt;margin-top:38pt;width:215.6pt;height:201pt;z-index:251660288" coordsize="27381,25527" o:gfxdata="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">
+              <v:group w14:anchorId="4CC99CD9" id="Gruppe 3" o:spid="_x0000_s1026" style="position:absolute;margin-left:276.75pt;margin-top:38pt;width:215.6pt;height:201pt;z-index:251660288" coordsize="27381,25527" o:gfxdata="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">
                 <v:shapetype id="_x0000_t75" coordsize="21600,21600" o:spt="75" o:preferrelative="t" path="m@4@5l@4@11@9@11@9@5xe" filled="f" stroked="f">
                   <v:stroke joinstyle="miter"/>
                   <v:formulas>
@@ -529,15 +614,7 @@
                           </w:r>
                         </w:fldSimple>
                         <w:r>
-                          <w:t xml:space="preserve">: </w:t>
-                        </w:r>
-                        <w:proofErr w:type="spellStart"/>
-                        <w:r>
-                          <w:t>forsekelle</w:t>
-                        </w:r>
-                        <w:proofErr w:type="spellEnd"/>
-                        <w:r>
-                          <w:t xml:space="preserve"> på diagrammerne</w:t>
+                          <w:t>: forskelle på diagrammerne</w:t>
                         </w:r>
                       </w:p>
                     </w:txbxContent>
@@ -549,52 +626,11 @@
           </mc:Fallback>
         </mc:AlternateContent>
       </w:r>
-      <w:r>
-        <w:t xml:space="preserve">Det betyder også at der er stærk sammenhæng mellem grænsefladen til </w:t>
-      </w:r>
-      <w:r>
-        <w:t>databasen fra ens applikation. Af samme grund tilbyder Objektorienteret</w:t>
-      </w:r>
-      <w:r>
-        <w:t xml:space="preserve"> ikke den</w:t>
-      </w:r>
-      <w:r>
-        <w:t xml:space="preserve"> matematiske fordele når vi skal lave operationer på dem.</w:t>
-      </w:r>
     </w:p>
-    <w:p>
-      <w:r>
-        <w:t xml:space="preserve">Den relationelle model gemmer data i et sæt af </w:t>
-      </w:r>
-      <w:proofErr w:type="spellStart"/>
-      <w:r>
-        <w:t>tables</w:t>
-      </w:r>
-      <w:proofErr w:type="spellEnd"/>
-      <w:r>
-        <w:t xml:space="preserve"> det består af rækker og kolonner. Hver kolonne repræsenterer en </w:t>
-      </w:r>
-      <w:proofErr w:type="spellStart"/>
-      <w:r>
-        <w:t>property</w:t>
-      </w:r>
-      <w:proofErr w:type="spellEnd"/>
-      <w:r>
-        <w:t xml:space="preserve"> og hver række repræsenterer en entitet. </w:t>
-      </w:r>
-    </w:p>
-    <w:p>
-      <w:r>
-        <w:t xml:space="preserve">Vi kan mappe et objekt til den relationelle form, hvis det ønskes. </w:t>
-      </w:r>
-    </w:p>
-    <w:p>
-      <w:bookmarkStart w:id="0" w:name="_GoBack"/>
-      <w:bookmarkEnd w:id="0"/>
-    </w:p>
+    <w:p/>
     <w:sectPr>
       <w:pgSz w:w="11906" w:h="16838"/>
-      <w:pgMar w:top="1440" w:right="1440" w:bottom="1440" w:left="1440" w:header="708" w:footer="708" w:gutter="0"/>
+      <w:pgMar w:top="284" w:right="1440" w:bottom="426" w:left="1440" w:header="708" w:footer="708" w:gutter="0"/>
       <w:cols w:space="708"/>
       <w:docGrid w:linePitch="360"/>
     </w:sectPr>
@@ -603,7 +639,7 @@
 </file>
 
 <file path=word/numbering.xml><?xml version="1.0" encoding="utf-8"?>
-<w:numbering xmlns:wpc="http://schemas.microsoft.com/office/word/2010/wordprocessingCanvas" xmlns:cx="http://schemas.microsoft.com/office/drawing/2014/chartex" xmlns:cx1="http://schemas.microsoft.com/office/drawing/2015/9/8/chartex" xmlns:cx2="http://schemas.microsoft.com/office/drawing/2015/10/21/chartex" xmlns:cx3="http://schemas.microsoft.com/office/drawing/2016/5/9/chartex" xmlns:cx4="http://schemas.microsoft.com/office/drawing/2016/5/10/chartex" xmlns:cx5="http://schemas.microsoft.com/office/drawing/2016/5/11/chartex" xmlns:mc="http://schemas.openxmlformats.org/markup-compatibility/2006" xmlns:o="urn:schemas-microsoft-com:office:office" xmlns:r="http://schemas.openxmlformats.org/officeDocument/2006/relationships" xmlns:m="http://schemas.openxmlformats.org/officeDocument/2006/math" xmlns:v="urn:schemas-microsoft-com:vml" xmlns:wp14="http://schemas.microsoft.com/office/word/2010/wordprocessingDrawing" xmlns:wp="http://schemas.openxmlformats.org/drawingml/2006/wordprocessingDrawing" xmlns:w10="urn:schemas-microsoft-com:office:word" xmlns:w="http://schemas.openxmlformats.org/wordprocessingml/2006/main" xmlns:w14="http://schemas.microsoft.com/office/word/2010/wordml" xmlns:w15="http://schemas.microsoft.com/office/word/2012/wordml" xmlns:w16se="http://schemas.microsoft.com/office/word/2015/wordml/symex" xmlns:wpg="http://schemas.microsoft.com/office/word/2010/wordprocessingGroup" xmlns:wpi="http://schemas.microsoft.com/office/word/2010/wordprocessingInk" xmlns:wne="http://schemas.microsoft.com/office/word/2006/wordml" xmlns:wps="http://schemas.microsoft.com/office/word/2010/wordprocessingShape" mc:Ignorable="w14 w15 w16se wp14">
+<w:numbering xmlns:wpc="http://schemas.microsoft.com/office/word/2010/wordprocessingCanvas" xmlns:cx="http://schemas.microsoft.com/office/drawing/2014/chartex" xmlns:cx1="http://schemas.microsoft.com/office/drawing/2015/9/8/chartex" xmlns:cx2="http://schemas.microsoft.com/office/drawing/2015/10/21/chartex" xmlns:mc="http://schemas.openxmlformats.org/markup-compatibility/2006" xmlns:o="urn:schemas-microsoft-com:office:office" xmlns:r="http://schemas.openxmlformats.org/officeDocument/2006/relationships" xmlns:m="http://schemas.openxmlformats.org/officeDocument/2006/math" xmlns:v="urn:schemas-microsoft-com:vml" xmlns:wp14="http://schemas.microsoft.com/office/word/2010/wordprocessingDrawing" xmlns:wp="http://schemas.openxmlformats.org/drawingml/2006/wordprocessingDrawing" xmlns:w10="urn:schemas-microsoft-com:office:word" xmlns:w="http://schemas.openxmlformats.org/wordprocessingml/2006/main" xmlns:w14="http://schemas.microsoft.com/office/word/2010/wordml" xmlns:w15="http://schemas.microsoft.com/office/word/2012/wordml" xmlns:w16se="http://schemas.microsoft.com/office/word/2015/wordml/symex" xmlns:wpg="http://schemas.microsoft.com/office/word/2010/wordprocessingGroup" xmlns:wpi="http://schemas.microsoft.com/office/word/2010/wordprocessingInk" xmlns:wne="http://schemas.microsoft.com/office/word/2006/wordml" xmlns:wps="http://schemas.microsoft.com/office/word/2010/wordprocessingShape" mc:Ignorable="w14 w15 w16se wp14">
   <w:abstractNum w:abstractNumId="0" w15:restartNumberingAfterBreak="0">
     <w:nsid w:val="7F9F4623"/>
     <w:multiLevelType w:val="hybridMultilevel"/>
@@ -740,7 +776,7 @@
       </w:pPr>
     </w:pPrDefault>
   </w:docDefaults>
-  <w:latentStyles w:defLockedState="0" w:defUIPriority="99" w:defSemiHidden="0" w:defUnhideWhenUsed="0" w:defQFormat="0" w:count="374">
+  <w:latentStyles w:defLockedState="0" w:defUIPriority="99" w:defSemiHidden="0" w:defUnhideWhenUsed="0" w:defQFormat="0" w:count="372">
     <w:lsdException w:name="Normal" w:uiPriority="0" w:qFormat="1"/>
     <w:lsdException w:name="heading 1" w:uiPriority="9" w:qFormat="1"/>
     <w:lsdException w:name="heading 2" w:semiHidden="1" w:uiPriority="9" w:unhideWhenUsed="1" w:qFormat="1"/>
@@ -1113,8 +1149,6 @@
     <w:lsdException w:name="List Table 6 Colorful Accent 6" w:uiPriority="51"/>
     <w:lsdException w:name="List Table 7 Colorful Accent 6" w:uiPriority="52"/>
     <w:lsdException w:name="Mention" w:semiHidden="1" w:unhideWhenUsed="1"/>
-    <w:lsdException w:name="Smart Hyperlink" w:semiHidden="1" w:unhideWhenUsed="1"/>
-    <w:lsdException w:name="Hashtag" w:semiHidden="1" w:unhideWhenUsed="1"/>
   </w:latentStyles>
   <w:style w:type="paragraph" w:default="1" w:styleId="Normal">
     <w:name w:val="Normal"/>

</xml_diff>